<commit_message>
Tarea 045/R1: Completar word requisitos individuales y completar grupal (#64)
</commit_message>
<xml_diff>
--- a/reports/Student #4/04 - Requirements - Student #4.docx
+++ b/reports/Student #4/04 - Requirements - Student #4.docx
@@ -531,7 +531,7 @@
                     <w:rFonts w:asciiTheme="majorHAnsi" w:hAnsiTheme="majorHAnsi" w:cstheme="majorHAnsi"/>
                     <w:lang w:val="es-ES"/>
                   </w:rPr>
-                  <w:t xml:space="preserve"> Analista, Desarrollador, </w:t>
+                  <w:t xml:space="preserve"> Manager, Analista, Desarrollador, </w:t>
                 </w:r>
                 <w:proofErr w:type="spellStart"/>
                 <w:r>
@@ -10556,6 +10556,7 @@
     <w:rsid w:val="004D5F68"/>
     <w:rsid w:val="004D7778"/>
     <w:rsid w:val="004F2A33"/>
+    <w:rsid w:val="005C6964"/>
     <w:rsid w:val="005D5BE7"/>
     <w:rsid w:val="005E7E6F"/>
     <w:rsid w:val="00635F6F"/>
@@ -10575,6 +10576,7 @@
     <w:rsid w:val="00C85C89"/>
     <w:rsid w:val="00D00085"/>
     <w:rsid w:val="00D04804"/>
+    <w:rsid w:val="00D517E0"/>
     <w:rsid w:val="00D72CB9"/>
     <w:rsid w:val="00DD163F"/>
     <w:rsid w:val="00E25325"/>

</xml_diff>